<commit_message>
removed pygal, instead use mathplotlib for results plot
</commit_message>
<xml_diff>
--- a/allure_docx/template.docx
+++ b/allure_docx/template.docx
@@ -4,9 +4,7 @@
   <w:body>
     <w:p>
       <w:pPr>
-        <w:rPr>
-          <w:lang w:val="de-DE"/>
-        </w:rPr>
+        <w:pStyle w:val="StepFailed"/>
       </w:pPr>
     </w:p>
     <w:sectPr>
@@ -1478,12 +1476,12 @@
     <w:link w:val="StepChar"/>
     <w:uiPriority w:val="1"/>
     <w:qFormat/>
-    <w:rsid w:val="00A2385A"/>
+    <w:rsid w:val="00296BCC"/>
     <w:pPr>
       <w:widowControl w:val="0"/>
     </w:pPr>
     <w:rPr>
-      <w:color w:val="00B050"/>
+      <w:color w:val="97CC64"/>
       <w:szCs w:val="18"/>
       <w:lang w:val="en-US"/>
     </w:rPr>
@@ -1493,10 +1491,9 @@
     <w:basedOn w:val="DefaultParagraphFont"/>
     <w:link w:val="Step"/>
     <w:uiPriority w:val="1"/>
-    <w:rsid w:val="00A2385A"/>
-    <w:rPr>
-      <w:rFonts w:ascii="Frutiger LT Com 45 Light" w:hAnsi="Frutiger LT Com 45 Light"/>
-      <w:color w:val="00B050"/>
+    <w:rsid w:val="00296BCC"/>
+    <w:rPr>
+      <w:color w:val="97CC64"/>
       <w:szCs w:val="18"/>
       <w:lang w:val="en-US"/>
     </w:rPr>
@@ -1531,9 +1528,9 @@
     <w:link w:val="StepFailedChar"/>
     <w:uiPriority w:val="1"/>
     <w:qFormat/>
-    <w:rsid w:val="00B17A25"/>
-    <w:rPr>
-      <w:color w:val="D23232"/>
+    <w:rsid w:val="00296BCC"/>
+    <w:rPr>
+      <w:color w:val="FD5A3E"/>
     </w:rPr>
   </w:style>
   <w:style w:type="character" w:customStyle="1" w:styleId="StepFailedChar">
@@ -1541,10 +1538,9 @@
     <w:basedOn w:val="StepChar"/>
     <w:link w:val="StepFailed"/>
     <w:uiPriority w:val="1"/>
-    <w:rsid w:val="00B17A25"/>
-    <w:rPr>
-      <w:rFonts w:ascii="Hind Light" w:hAnsi="Hind Light"/>
-      <w:color w:val="D23232"/>
+    <w:rsid w:val="00296BCC"/>
+    <w:rPr>
+      <w:color w:val="FD5A3E"/>
       <w:szCs w:val="18"/>
       <w:lang w:val="en-US"/>
     </w:rPr>
@@ -1553,9 +1549,9 @@
     <w:name w:val="Normal Failed"/>
     <w:basedOn w:val="Normal"/>
     <w:qFormat/>
-    <w:rsid w:val="00B17A25"/>
-    <w:rPr>
-      <w:color w:val="D23232"/>
+    <w:rsid w:val="00296BCC"/>
+    <w:rPr>
+      <w:color w:val="FD5A3E"/>
     </w:rPr>
   </w:style>
   <w:style w:type="paragraph" w:customStyle="1" w:styleId="TOCHeader">
@@ -1585,16 +1581,16 @@
     <w:basedOn w:val="Normal"/>
     <w:link w:val="HeadingbrokenChar"/>
     <w:qFormat/>
-    <w:rsid w:val="00CC2E7B"/>
+    <w:rsid w:val="00DF3248"/>
     <w:pPr>
       <w:keepNext/>
       <w:pBdr>
-        <w:top w:val="single" w:sz="12" w:space="4" w:color="D23232"/>
-        <w:left w:val="single" w:sz="12" w:space="4" w:color="D23232"/>
-        <w:bottom w:val="single" w:sz="12" w:space="4" w:color="D23232"/>
-        <w:right w:val="single" w:sz="12" w:space="4" w:color="D23232"/>
+        <w:top w:val="single" w:sz="12" w:space="4" w:color="FFD050"/>
+        <w:left w:val="single" w:sz="12" w:space="4" w:color="FFD050"/>
+        <w:bottom w:val="single" w:sz="12" w:space="4" w:color="FFD050"/>
+        <w:right w:val="single" w:sz="12" w:space="4" w:color="FFD050"/>
       </w:pBdr>
-      <w:shd w:val="clear" w:color="auto" w:fill="D23232"/>
+      <w:shd w:val="clear" w:color="auto" w:fill="FFD050"/>
       <w:spacing w:after="160"/>
       <w:outlineLvl w:val="0"/>
     </w:pPr>
@@ -1603,7 +1599,6 @@
       <w:color w:val="FFFFFF" w:themeColor="background1"/>
       <w:sz w:val="32"/>
       <w:szCs w:val="32"/>
-      <w:u w:val="single"/>
     </w:rPr>
   </w:style>
   <w:style w:type="paragraph" w:customStyle="1" w:styleId="Headingfailed">
@@ -1611,16 +1606,16 @@
     <w:basedOn w:val="Normal"/>
     <w:link w:val="HeadingfailedChar"/>
     <w:qFormat/>
-    <w:rsid w:val="00CC2E7B"/>
+    <w:rsid w:val="00DF3248"/>
     <w:pPr>
       <w:keepNext/>
       <w:pBdr>
-        <w:top w:val="single" w:sz="12" w:space="4" w:color="D23232"/>
-        <w:left w:val="single" w:sz="12" w:space="4" w:color="D23232"/>
-        <w:bottom w:val="single" w:sz="12" w:space="4" w:color="D23232"/>
-        <w:right w:val="single" w:sz="12" w:space="4" w:color="D23232"/>
+        <w:top w:val="single" w:sz="12" w:space="4" w:color="FD5A3E"/>
+        <w:left w:val="single" w:sz="12" w:space="4" w:color="FD5A3E"/>
+        <w:bottom w:val="single" w:sz="12" w:space="4" w:color="FD5A3E"/>
+        <w:right w:val="single" w:sz="12" w:space="4" w:color="FD5A3E"/>
       </w:pBdr>
-      <w:shd w:val="clear" w:color="D23232" w:fill="D23232"/>
+      <w:shd w:val="clear" w:color="D23232" w:fill="FD5A3E"/>
       <w:spacing w:after="160"/>
       <w:outlineLvl w:val="0"/>
     </w:pPr>
@@ -1636,16 +1631,16 @@
     <w:basedOn w:val="Normal"/>
     <w:link w:val="HeadingpassedChar"/>
     <w:qFormat/>
-    <w:rsid w:val="00B17A25"/>
+    <w:rsid w:val="00CA3A33"/>
     <w:pPr>
       <w:keepNext/>
       <w:pBdr>
-        <w:top w:val="single" w:sz="12" w:space="4" w:color="538135"/>
-        <w:left w:val="single" w:sz="12" w:space="4" w:color="538135"/>
-        <w:bottom w:val="single" w:sz="12" w:space="4" w:color="538135"/>
-        <w:right w:val="single" w:sz="12" w:space="4" w:color="538135"/>
+        <w:top w:val="single" w:sz="12" w:space="4" w:color="97CC64"/>
+        <w:left w:val="single" w:sz="12" w:space="4" w:color="97CC64"/>
+        <w:bottom w:val="single" w:sz="12" w:space="4" w:color="97CC64"/>
+        <w:right w:val="single" w:sz="12" w:space="4" w:color="97CC64"/>
       </w:pBdr>
-      <w:shd w:val="clear" w:color="538135" w:themeColor="accent6" w:themeShade="BF" w:fill="538135" w:themeFill="accent6" w:themeFillShade="BF"/>
+      <w:shd w:val="clear" w:color="538135" w:themeColor="accent6" w:themeShade="BF" w:fill="97CC64"/>
       <w:spacing w:after="160"/>
       <w:outlineLvl w:val="0"/>
     </w:pPr>
@@ -1661,16 +1656,16 @@
     <w:basedOn w:val="Normal"/>
     <w:link w:val="HeadingskippedChar"/>
     <w:qFormat/>
-    <w:rsid w:val="00CC2E7B"/>
+    <w:rsid w:val="00CB42F8"/>
     <w:pPr>
       <w:keepNext/>
       <w:pBdr>
-        <w:top w:val="single" w:sz="12" w:space="4" w:color="FF8400"/>
-        <w:left w:val="single" w:sz="12" w:space="4" w:color="FF8400"/>
-        <w:bottom w:val="single" w:sz="12" w:space="4" w:color="FF8400"/>
-        <w:right w:val="single" w:sz="12" w:space="4" w:color="FF8400"/>
+        <w:top w:val="single" w:sz="12" w:space="4" w:color="AAAAAA"/>
+        <w:left w:val="single" w:sz="12" w:space="4" w:color="AAAAAA"/>
+        <w:bottom w:val="single" w:sz="12" w:space="4" w:color="AAAAAA"/>
+        <w:right w:val="single" w:sz="12" w:space="4" w:color="AAAAAA"/>
       </w:pBdr>
-      <w:shd w:val="clear" w:color="auto" w:fill="FF8400"/>
+      <w:shd w:val="clear" w:color="auto" w:fill="AAAAAA"/>
       <w:spacing w:after="160"/>
       <w:outlineLvl w:val="0"/>
     </w:pPr>
@@ -1685,53 +1680,52 @@
     <w:name w:val="Heading failed Char"/>
     <w:basedOn w:val="DefaultParagraphFont"/>
     <w:link w:val="Headingfailed"/>
-    <w:rsid w:val="00CC2E7B"/>
+    <w:rsid w:val="00DF3248"/>
     <w:rPr>
       <w:rFonts w:ascii="Hind SemiBold" w:eastAsiaTheme="majorEastAsia" w:hAnsi="Hind SemiBold" w:cstheme="majorBidi"/>
       <w:color w:val="FFFFFF" w:themeColor="background1"/>
       <w:sz w:val="32"/>
       <w:szCs w:val="32"/>
-      <w:shd w:val="clear" w:color="D23232" w:fill="D23232"/>
+      <w:shd w:val="clear" w:color="D23232" w:fill="FD5A3E"/>
     </w:rPr>
   </w:style>
   <w:style w:type="character" w:customStyle="1" w:styleId="HeadingskippedChar">
     <w:name w:val="Heading skipped Char"/>
     <w:basedOn w:val="DefaultParagraphFont"/>
     <w:link w:val="Headingskipped"/>
-    <w:rsid w:val="00CC2E7B"/>
+    <w:rsid w:val="00CB42F8"/>
     <w:rPr>
       <w:rFonts w:ascii="Hind SemiBold" w:eastAsiaTheme="majorEastAsia" w:hAnsi="Hind SemiBold" w:cstheme="majorBidi"/>
       <w:color w:val="FFFFFF" w:themeColor="background1"/>
       <w:sz w:val="32"/>
       <w:szCs w:val="32"/>
-      <w:shd w:val="clear" w:color="auto" w:fill="FF8400"/>
+      <w:shd w:val="clear" w:color="auto" w:fill="AAAAAA"/>
     </w:rPr>
   </w:style>
   <w:style w:type="character" w:customStyle="1" w:styleId="HeadingpassedChar">
     <w:name w:val="Heading passed Char"/>
     <w:basedOn w:val="DefaultParagraphFont"/>
     <w:link w:val="Headingpassed"/>
-    <w:rsid w:val="00B17A25"/>
+    <w:rsid w:val="00CA3A33"/>
     <w:rPr>
       <w:rFonts w:ascii="Hind SemiBold" w:eastAsiaTheme="majorEastAsia" w:hAnsi="Hind SemiBold" w:cstheme="majorBidi"/>
       <w:color w:val="FFFFFF" w:themeColor="background1"/>
       <w:sz w:val="32"/>
       <w:szCs w:val="32"/>
-      <w:shd w:val="clear" w:color="538135" w:themeColor="accent6" w:themeShade="BF" w:fill="538135" w:themeFill="accent6" w:themeFillShade="BF"/>
+      <w:shd w:val="clear" w:color="538135" w:themeColor="accent6" w:themeShade="BF" w:fill="97CC64"/>
     </w:rPr>
   </w:style>
   <w:style w:type="character" w:customStyle="1" w:styleId="HeadingbrokenChar">
     <w:name w:val="Heading broken Char"/>
     <w:basedOn w:val="DefaultParagraphFont"/>
     <w:link w:val="Headingbroken"/>
-    <w:rsid w:val="00CC2E7B"/>
+    <w:rsid w:val="00DF3248"/>
     <w:rPr>
       <w:rFonts w:ascii="Hind SemiBold" w:eastAsiaTheme="majorEastAsia" w:hAnsi="Hind SemiBold" w:cstheme="majorBidi"/>
       <w:color w:val="FFFFFF" w:themeColor="background1"/>
       <w:sz w:val="32"/>
       <w:szCs w:val="32"/>
-      <w:u w:val="single"/>
-      <w:shd w:val="clear" w:color="auto" w:fill="D23232"/>
+      <w:shd w:val="clear" w:color="auto" w:fill="FFD050"/>
     </w:rPr>
   </w:style>
   <w:style w:type="table" w:customStyle="1" w:styleId="Labeltable">
@@ -2347,18 +2341,19 @@
     <w:name w:val="failed table"/>
     <w:basedOn w:val="Labeltable"/>
     <w:uiPriority w:val="99"/>
-    <w:rsid w:val="009D06F3"/>
+    <w:rsid w:val="009630E6"/>
     <w:pPr>
       <w:spacing w:after="0"/>
       <w:jc w:val="right"/>
     </w:pPr>
     <w:rPr>
       <w:rFonts w:ascii="Hind Medium" w:hAnsi="Hind Medium"/>
-      <w:color w:val="D23232"/>
+      <w:color w:val="FD5A3E"/>
     </w:rPr>
     <w:tblPr>
       <w:tblBorders>
         <w:bottom w:val="dashSmallGap" w:sz="4" w:space="0" w:color="595959" w:themeColor="text1" w:themeTint="A6"/>
+        <w:insideH w:val="none" w:sz="0" w:space="0" w:color="auto"/>
       </w:tblBorders>
     </w:tblPr>
     <w:tcPr>
@@ -2379,10 +2374,10 @@
     <w:name w:val="broken table"/>
     <w:basedOn w:val="passedtable"/>
     <w:uiPriority w:val="99"/>
-    <w:rsid w:val="008C6FD6"/>
-    <w:rPr>
-      <w:color w:val="C00000"/>
-      <w:u w:val="single"/>
+    <w:rsid w:val="009630E6"/>
+    <w:rPr>
+      <w:color w:val="FFD050"/>
+      <w:lang w:val="de-DE" w:eastAsia="de-DE"/>
     </w:rPr>
     <w:tblPr/>
     <w:tcPr>
@@ -2404,18 +2399,19 @@
     <w:name w:val="skipped table"/>
     <w:basedOn w:val="Labeltable"/>
     <w:uiPriority w:val="99"/>
-    <w:rsid w:val="009D06F3"/>
+    <w:rsid w:val="009630E6"/>
     <w:pPr>
       <w:spacing w:after="0"/>
       <w:jc w:val="right"/>
     </w:pPr>
     <w:rPr>
       <w:rFonts w:ascii="Hind Medium" w:hAnsi="Hind Medium"/>
-      <w:color w:val="FF8400"/>
+      <w:color w:val="AAAAAA"/>
     </w:rPr>
     <w:tblPr>
       <w:tblBorders>
         <w:bottom w:val="dashSmallGap" w:sz="4" w:space="0" w:color="595959" w:themeColor="text1" w:themeTint="A6"/>
+        <w:insideH w:val="none" w:sz="0" w:space="0" w:color="auto"/>
       </w:tblBorders>
     </w:tblPr>
     <w:tcPr>
@@ -2436,18 +2432,19 @@
     <w:name w:val="passed table"/>
     <w:basedOn w:val="Labeltable"/>
     <w:uiPriority w:val="99"/>
-    <w:rsid w:val="009D06F3"/>
+    <w:rsid w:val="009630E6"/>
     <w:pPr>
       <w:spacing w:after="0"/>
       <w:jc w:val="right"/>
     </w:pPr>
     <w:rPr>
       <w:rFonts w:ascii="Hind Medium" w:hAnsi="Hind Medium"/>
-      <w:color w:val="538135"/>
+      <w:color w:val="97CC64"/>
     </w:rPr>
     <w:tblPr>
       <w:tblBorders>
         <w:bottom w:val="dashSmallGap" w:sz="4" w:space="0" w:color="595959" w:themeColor="text1" w:themeTint="A6"/>
+        <w:insideH w:val="none" w:sz="0" w:space="0" w:color="auto"/>
       </w:tblBorders>
     </w:tblPr>
     <w:tcPr>
@@ -2463,6 +2460,59 @@
         <w:color w:val="auto"/>
       </w:rPr>
     </w:tblStylePr>
+  </w:style>
+  <w:style w:type="paragraph" w:customStyle="1" w:styleId="Headingunknown">
+    <w:name w:val="Heading unknown"/>
+    <w:basedOn w:val="Headingbroken"/>
+    <w:link w:val="HeadingunknownChar"/>
+    <w:qFormat/>
+    <w:rsid w:val="00CA3A33"/>
+    <w:pPr>
+      <w:pBdr>
+        <w:top w:val="single" w:sz="12" w:space="4" w:color="D35EBE"/>
+        <w:left w:val="single" w:sz="12" w:space="4" w:color="D35EBE"/>
+        <w:bottom w:val="single" w:sz="12" w:space="4" w:color="D35EBE"/>
+        <w:right w:val="single" w:sz="12" w:space="4" w:color="D35EBE"/>
+      </w:pBdr>
+      <w:shd w:val="clear" w:color="auto" w:fill="D35EBE"/>
+    </w:pPr>
+  </w:style>
+  <w:style w:type="table" w:customStyle="1" w:styleId="unknowntable">
+    <w:name w:val="unknown table"/>
+    <w:basedOn w:val="brokentable"/>
+    <w:uiPriority w:val="99"/>
+    <w:rsid w:val="009630E6"/>
+    <w:rPr>
+      <w:color w:val="D35EBE"/>
+    </w:rPr>
+    <w:tblPr/>
+    <w:tcPr>
+      <w:shd w:val="clear" w:color="auto" w:fill="auto"/>
+    </w:tcPr>
+    <w:tblStylePr w:type="firstCol">
+      <w:pPr>
+        <w:jc w:val="left"/>
+      </w:pPr>
+      <w:rPr>
+        <w:rFonts w:ascii="Hind Medium" w:hAnsi="Hind Medium"/>
+        <w:b w:val="0"/>
+        <w:color w:val="auto"/>
+        <w:u w:val="none"/>
+      </w:rPr>
+    </w:tblStylePr>
+  </w:style>
+  <w:style w:type="character" w:customStyle="1" w:styleId="HeadingunknownChar">
+    <w:name w:val="Heading unknown Char"/>
+    <w:basedOn w:val="HeadingbrokenChar"/>
+    <w:link w:val="Headingunknown"/>
+    <w:rsid w:val="00CA3A33"/>
+    <w:rPr>
+      <w:rFonts w:ascii="Hind SemiBold" w:eastAsiaTheme="majorEastAsia" w:hAnsi="Hind SemiBold" w:cstheme="majorBidi"/>
+      <w:color w:val="FFFFFF" w:themeColor="background1"/>
+      <w:sz w:val="32"/>
+      <w:szCs w:val="32"/>
+      <w:shd w:val="clear" w:color="auto" w:fill="D35EBE"/>
+    </w:rPr>
   </w:style>
 </w:styles>
 </file>
@@ -2729,6 +2779,16 @@
 </file>
 
 <file path=customXml/item1.xml><?xml version="1.0" encoding="utf-8"?>
+<p:properties xmlns:p="http://schemas.microsoft.com/office/2006/metadata/properties" xmlns:xsi="http://www.w3.org/2001/XMLSchema-instance" xmlns:pc="http://schemas.microsoft.com/office/infopath/2007/PartnerControls">
+  <documentManagement/>
+</p:properties>
+</file>
+
+<file path=customXml/item2.xml><?xml version="1.0" encoding="utf-8"?>
+<b:Sources xmlns:b="http://schemas.openxmlformats.org/officeDocument/2006/bibliography" xmlns="http://schemas.openxmlformats.org/officeDocument/2006/bibliography" SelectedStyle="\APASixthEditionOfficeOnline.xsl" StyleName="APA" Version="6"/>
+</file>
+
+<file path=customXml/item3.xml><?xml version="1.0" encoding="utf-8"?>
 <ct:contentTypeSchema xmlns:ct="http://schemas.microsoft.com/office/2006/metadata/contentType" xmlns:ma="http://schemas.microsoft.com/office/2006/metadata/properties/metaAttributes" ct:_="" ma:_="" ma:contentTypeName="Dokument" ma:contentTypeID="0x01010037E135A7A4F1B34A9B0BDDAFE82E94D4" ma:contentTypeVersion="10" ma:contentTypeDescription="Ein neues Dokument erstellen." ma:contentTypeScope="" ma:versionID="639176fe503850250fea9209a2a8e0e9">
   <xsd:schema xmlns:xsd="http://www.w3.org/2001/XMLSchema" xmlns:xs="http://www.w3.org/2001/XMLSchema" xmlns:p="http://schemas.microsoft.com/office/2006/metadata/properties" xmlns:ns3="6d9d074d-1525-4c98-afbd-c0d7e9837b57" xmlns:ns4="0730d457-9f27-4db6-97a1-1233f0eacc0a" targetNamespace="http://schemas.microsoft.com/office/2006/metadata/properties" ma:root="true" ma:fieldsID="7d3f349b5d43639b905bfbce017088f1" ns3:_="" ns4:_="">
     <xsd:import namespace="6d9d074d-1525-4c98-afbd-c0d7e9837b57"/>
@@ -2931,16 +2991,6 @@
 </ct:contentTypeSchema>
 </file>
 
-<file path=customXml/item2.xml><?xml version="1.0" encoding="utf-8"?>
-<b:Sources xmlns:b="http://schemas.openxmlformats.org/officeDocument/2006/bibliography" xmlns="http://schemas.openxmlformats.org/officeDocument/2006/bibliography" SelectedStyle="\APASixthEditionOfficeOnline.xsl" StyleName="APA" Version="6"/>
-</file>
-
-<file path=customXml/item3.xml><?xml version="1.0" encoding="utf-8"?>
-<p:properties xmlns:p="http://schemas.microsoft.com/office/2006/metadata/properties" xmlns:xsi="http://www.w3.org/2001/XMLSchema-instance" xmlns:pc="http://schemas.microsoft.com/office/infopath/2007/PartnerControls">
-  <documentManagement/>
-</p:properties>
-</file>
-
 <file path=customXml/item4.xml><?xml version="1.0" encoding="utf-8"?>
 <?mso-contentType ?>
 <FormTemplates xmlns="http://schemas.microsoft.com/sharepoint/v3/contenttype/forms">
@@ -2951,6 +3001,23 @@
 </file>
 
 <file path=customXml/itemProps1.xml><?xml version="1.0" encoding="utf-8"?>
+<ds:datastoreItem xmlns:ds="http://schemas.openxmlformats.org/officeDocument/2006/customXml" ds:itemID="{9ABB8528-0617-4844-B524-EEB32BCA4FA4}">
+  <ds:schemaRefs>
+    <ds:schemaRef ds:uri="http://schemas.microsoft.com/office/2006/metadata/properties"/>
+    <ds:schemaRef ds:uri="http://schemas.microsoft.com/office/infopath/2007/PartnerControls"/>
+  </ds:schemaRefs>
+</ds:datastoreItem>
+</file>
+
+<file path=customXml/itemProps2.xml><?xml version="1.0" encoding="utf-8"?>
+<ds:datastoreItem xmlns:ds="http://schemas.openxmlformats.org/officeDocument/2006/customXml" ds:itemID="{A87A0F5E-4D68-4F22-A50B-68EBE9A82116}">
+  <ds:schemaRefs>
+    <ds:schemaRef ds:uri="http://schemas.openxmlformats.org/officeDocument/2006/bibliography"/>
+  </ds:schemaRefs>
+</ds:datastoreItem>
+</file>
+
+<file path=customXml/itemProps3.xml><?xml version="1.0" encoding="utf-8"?>
 <ds:datastoreItem xmlns:ds="http://schemas.openxmlformats.org/officeDocument/2006/customXml" ds:itemID="{2EF906D1-E143-4EA8-BA34-4248F0A91DE9}">
   <ds:schemaRefs>
     <ds:schemaRef ds:uri="http://schemas.microsoft.com/office/2006/metadata/contentType"/>
@@ -2969,31 +3036,6 @@
 </ds:datastoreItem>
 </file>
 
-<file path=customXml/itemProps2.xml><?xml version="1.0" encoding="utf-8"?>
-<ds:datastoreItem xmlns:ds="http://schemas.openxmlformats.org/officeDocument/2006/customXml" ds:itemID="{A87A0F5E-4D68-4F22-A50B-68EBE9A82116}">
-  <ds:schemaRefs>
-    <ds:schemaRef ds:uri="http://schemas.openxmlformats.org/officeDocument/2006/bibliography"/>
-  </ds:schemaRefs>
-</ds:datastoreItem>
-</file>
-
-<file path=customXml/itemProps3.xml><?xml version="1.0" encoding="utf-8"?>
-<ds:datastoreItem xmlns:ds="http://schemas.openxmlformats.org/officeDocument/2006/customXml" ds:itemID="{9ABB8528-0617-4844-B524-EEB32BCA4FA4}">
-  <ds:schemaRefs>
-    <ds:schemaRef ds:uri="http://schemas.microsoft.com/office/2006/documentManagement/types"/>
-    <ds:schemaRef ds:uri="http://purl.org/dc/dcmitype/"/>
-    <ds:schemaRef ds:uri="http://www.w3.org/XML/1998/namespace"/>
-    <ds:schemaRef ds:uri="http://schemas.microsoft.com/office/infopath/2007/PartnerControls"/>
-    <ds:schemaRef ds:uri="http://schemas.openxmlformats.org/package/2006/metadata/core-properties"/>
-    <ds:schemaRef ds:uri="6d9d074d-1525-4c98-afbd-c0d7e9837b57"/>
-    <ds:schemaRef ds:uri="http://purl.org/dc/terms/"/>
-    <ds:schemaRef ds:uri="0730d457-9f27-4db6-97a1-1233f0eacc0a"/>
-    <ds:schemaRef ds:uri="http://schemas.microsoft.com/office/2006/metadata/properties"/>
-    <ds:schemaRef ds:uri="http://purl.org/dc/elements/1.1/"/>
-  </ds:schemaRefs>
-</ds:datastoreItem>
-</file>
-
 <file path=customXml/itemProps4.xml><?xml version="1.0" encoding="utf-8"?>
 <ds:datastoreItem xmlns:ds="http://schemas.openxmlformats.org/officeDocument/2006/customXml" ds:itemID="{BD945A12-19D0-446B-8E5C-84816D48DB02}">
   <ds:schemaRefs>

</xml_diff>